<commit_message>
fixed one or two
</commit_message>
<xml_diff>
--- a/simulation/task two/Herd Immunity Investigation Report.docx
+++ b/simulation/task two/Herd Immunity Investigation Report.docx
@@ -11,7 +11,6 @@
           <w:rFonts w:ascii="Arial" w:eastAsia="Times New Roman" w:hAnsi="Arial" w:cs="Arial"/>
           <w:b/>
           <w:bCs/>
-          <w:color w:val="1F1F1F"/>
           <w:lang w:eastAsia="en-GB"/>
         </w:rPr>
       </w:pPr>
@@ -20,7 +19,6 @@
           <w:rFonts w:ascii="Arial" w:eastAsia="Times New Roman" w:hAnsi="Arial" w:cs="Arial"/>
           <w:b/>
           <w:bCs/>
-          <w:color w:val="1F1F1F"/>
           <w:lang w:eastAsia="en-GB"/>
         </w:rPr>
         <w:t>Herd Immunity Investigation Report</w:t>
@@ -32,7 +30,6 @@
         <w:jc w:val="both"/>
         <w:rPr>
           <w:rFonts w:ascii="Arial" w:eastAsia="Times New Roman" w:hAnsi="Arial" w:cs="Arial"/>
-          <w:color w:val="1F1F1F"/>
           <w:lang w:eastAsia="en-GB"/>
         </w:rPr>
       </w:pPr>
@@ -41,7 +38,6 @@
           <w:rFonts w:ascii="Arial" w:eastAsia="Times New Roman" w:hAnsi="Arial" w:cs="Arial"/>
           <w:b/>
           <w:bCs/>
-          <w:color w:val="1F1F1F"/>
           <w:bdr w:val="none" w:sz="0" w:space="0" w:color="auto" w:frame="1"/>
           <w:lang w:eastAsia="en-GB"/>
         </w:rPr>
@@ -54,14 +50,12 @@
         <w:jc w:val="both"/>
         <w:rPr>
           <w:rFonts w:ascii="Arial" w:eastAsia="Times New Roman" w:hAnsi="Arial" w:cs="Arial"/>
-          <w:color w:val="1F1F1F"/>
-          <w:lang w:eastAsia="en-GB"/>
-        </w:rPr>
-      </w:pPr>
-      <w:r>
-        <w:rPr>
-          <w:rFonts w:ascii="Arial" w:eastAsia="Times New Roman" w:hAnsi="Arial" w:cs="Arial"/>
-          <w:color w:val="1F1F1F"/>
+          <w:lang w:eastAsia="en-GB"/>
+        </w:rPr>
+      </w:pPr>
+      <w:r>
+        <w:rPr>
+          <w:rFonts w:ascii="Arial" w:eastAsia="Times New Roman" w:hAnsi="Arial" w:cs="Arial"/>
           <w:lang w:eastAsia="en-GB"/>
         </w:rPr>
         <w:t>This report investigates the effect of herd immunity on a disease outbreak through a series of simulations. Herd immunity describes the indirect protection from infection gained by a population when a sufficient portion is either vaccinated or recovered from the disease. The required vaccination rate (or threshold) to reach herd immunity depends on the basic reproduction number (R0) of the disease. This report aims to identify the vaccination rate threshold for a given disease using a disease propagation simulation.</w:t>
@@ -73,7 +67,6 @@
         <w:jc w:val="both"/>
         <w:rPr>
           <w:rFonts w:ascii="Arial" w:eastAsia="Times New Roman" w:hAnsi="Arial" w:cs="Arial"/>
-          <w:color w:val="1F1F1F"/>
           <w:lang w:eastAsia="en-GB"/>
         </w:rPr>
       </w:pPr>
@@ -82,7 +75,6 @@
           <w:rFonts w:ascii="Arial" w:eastAsia="Times New Roman" w:hAnsi="Arial" w:cs="Arial"/>
           <w:b/>
           <w:bCs/>
-          <w:color w:val="1F1F1F"/>
           <w:bdr w:val="none" w:sz="0" w:space="0" w:color="auto" w:frame="1"/>
           <w:lang w:eastAsia="en-GB"/>
         </w:rPr>
@@ -95,14 +87,12 @@
         <w:jc w:val="both"/>
         <w:rPr>
           <w:rFonts w:ascii="Arial" w:eastAsia="Times New Roman" w:hAnsi="Arial" w:cs="Arial"/>
-          <w:color w:val="1F1F1F"/>
-          <w:lang w:eastAsia="en-GB"/>
-        </w:rPr>
-      </w:pPr>
-      <w:r>
-        <w:rPr>
-          <w:rFonts w:ascii="Arial" w:eastAsia="Times New Roman" w:hAnsi="Arial" w:cs="Arial"/>
-          <w:color w:val="1F1F1F"/>
+          <w:lang w:eastAsia="en-GB"/>
+        </w:rPr>
+      </w:pPr>
+      <w:r>
+        <w:rPr>
+          <w:rFonts w:ascii="Arial" w:eastAsia="Times New Roman" w:hAnsi="Arial" w:cs="Arial"/>
           <w:lang w:eastAsia="en-GB"/>
         </w:rPr>
         <w:t>The investigation used a disease propagation simulation software programmed in C++. The simulation parameters were set as follows:</w:t>
@@ -119,14 +109,12 @@
         <w:jc w:val="both"/>
         <w:rPr>
           <w:rFonts w:ascii="Arial" w:eastAsia="Times New Roman" w:hAnsi="Arial" w:cs="Arial"/>
-          <w:color w:val="1F1F1F"/>
-          <w:lang w:eastAsia="en-GB"/>
-        </w:rPr>
-      </w:pPr>
-      <w:r>
-        <w:rPr>
-          <w:rFonts w:ascii="Arial" w:eastAsia="Times New Roman" w:hAnsi="Arial" w:cs="Arial"/>
-          <w:color w:val="1F1F1F"/>
+          <w:lang w:eastAsia="en-GB"/>
+        </w:rPr>
+      </w:pPr>
+      <w:r>
+        <w:rPr>
+          <w:rFonts w:ascii="Arial" w:eastAsia="Times New Roman" w:hAnsi="Arial" w:cs="Arial"/>
           <w:lang w:eastAsia="en-GB"/>
         </w:rPr>
         <w:t>Population size: 15,000 individuals</w:t>
@@ -134,7 +122,6 @@
       <w:r>
         <w:rPr>
           <w:rFonts w:ascii="Arial" w:eastAsia="Times New Roman" w:hAnsi="Arial" w:cs="Arial"/>
-          <w:color w:val="1F1F1F"/>
           <w:lang w:eastAsia="en-GB"/>
         </w:rPr>
         <w:t>, name = Regensburg, vaccination rate =0.</w:t>
@@ -143,7 +130,6 @@
       <w:r>
         <w:rPr>
           <w:rFonts w:ascii="Arial" w:eastAsia="Times New Roman" w:hAnsi="Arial" w:cs="Arial"/>
-          <w:color w:val="1F1F1F"/>
           <w:lang w:eastAsia="en-GB"/>
         </w:rPr>
         <w:t>0,patient</w:t>
@@ -152,7 +138,6 @@
       <w:r>
         <w:rPr>
           <w:rFonts w:ascii="Arial" w:eastAsia="Times New Roman" w:hAnsi="Arial" w:cs="Arial"/>
-          <w:color w:val="1F1F1F"/>
           <w:lang w:eastAsia="en-GB"/>
         </w:rPr>
         <w:t>_0=false</w:t>
@@ -169,14 +154,12 @@
         <w:jc w:val="both"/>
         <w:rPr>
           <w:rFonts w:ascii="Arial" w:eastAsia="Times New Roman" w:hAnsi="Arial" w:cs="Arial"/>
-          <w:color w:val="1F1F1F"/>
-          <w:lang w:eastAsia="en-GB"/>
-        </w:rPr>
-      </w:pPr>
-      <w:r>
-        <w:rPr>
-          <w:rFonts w:ascii="Arial" w:eastAsia="Times New Roman" w:hAnsi="Arial" w:cs="Arial"/>
-          <w:color w:val="1F1F1F"/>
+          <w:lang w:eastAsia="en-GB"/>
+        </w:rPr>
+      </w:pPr>
+      <w:r>
+        <w:rPr>
+          <w:rFonts w:ascii="Arial" w:eastAsia="Times New Roman" w:hAnsi="Arial" w:cs="Arial"/>
           <w:lang w:eastAsia="en-GB"/>
         </w:rPr>
         <w:t>Vaccination rate: Varied from 0% to 100% in steps of 10%</w:t>
@@ -193,14 +176,12 @@
         <w:jc w:val="both"/>
         <w:rPr>
           <w:rFonts w:ascii="Arial" w:eastAsia="Times New Roman" w:hAnsi="Arial" w:cs="Arial"/>
-          <w:color w:val="1F1F1F"/>
-          <w:lang w:eastAsia="en-GB"/>
-        </w:rPr>
-      </w:pPr>
-      <w:r>
-        <w:rPr>
-          <w:rFonts w:ascii="Arial" w:eastAsia="Times New Roman" w:hAnsi="Arial" w:cs="Arial"/>
-          <w:color w:val="1F1F1F"/>
+          <w:lang w:eastAsia="en-GB"/>
+        </w:rPr>
+      </w:pPr>
+      <w:r>
+        <w:rPr>
+          <w:rFonts w:ascii="Arial" w:eastAsia="Times New Roman" w:hAnsi="Arial" w:cs="Arial"/>
           <w:lang w:eastAsia="en-GB"/>
         </w:rPr>
         <w:t xml:space="preserve">Disease </w:t>
@@ -209,7 +190,6 @@
       <w:r>
         <w:rPr>
           <w:rFonts w:ascii="Arial" w:eastAsia="Times New Roman" w:hAnsi="Arial" w:cs="Arial"/>
-          <w:color w:val="1F1F1F"/>
           <w:lang w:eastAsia="en-GB"/>
         </w:rPr>
         <w:t>parameters :</w:t>
@@ -218,7 +198,6 @@
       <w:r>
         <w:rPr>
           <w:rFonts w:ascii="Arial" w:eastAsia="Times New Roman" w:hAnsi="Arial" w:cs="Arial"/>
-          <w:color w:val="1F1F1F"/>
           <w:lang w:eastAsia="en-GB"/>
         </w:rPr>
         <w:t xml:space="preserve"> Duration of the disease</w:t>
@@ -226,7 +205,6 @@
       <w:r>
         <w:rPr>
           <w:rFonts w:ascii="Arial" w:eastAsia="Times New Roman" w:hAnsi="Arial" w:cs="Arial"/>
-          <w:color w:val="1F1F1F"/>
           <w:lang w:eastAsia="en-GB"/>
         </w:rPr>
         <w:t>=</w:t>
@@ -234,7 +212,6 @@
       <w:r>
         <w:rPr>
           <w:rFonts w:ascii="Arial" w:eastAsia="Times New Roman" w:hAnsi="Arial" w:cs="Arial"/>
-          <w:color w:val="1F1F1F"/>
           <w:lang w:eastAsia="en-GB"/>
         </w:rPr>
         <w:t>7</w:t>
@@ -242,7 +219,6 @@
       <w:r>
         <w:rPr>
           <w:rFonts w:ascii="Arial" w:eastAsia="Times New Roman" w:hAnsi="Arial" w:cs="Arial"/>
-          <w:color w:val="1F1F1F"/>
           <w:lang w:eastAsia="en-GB"/>
         </w:rPr>
         <w:t>, Transmissibilit</w:t>
@@ -250,7 +226,6 @@
       <w:r>
         <w:rPr>
           <w:rFonts w:ascii="Arial" w:eastAsia="Times New Roman" w:hAnsi="Arial" w:cs="Arial"/>
-          <w:color w:val="1F1F1F"/>
           <w:lang w:eastAsia="en-GB"/>
         </w:rPr>
         <w:t>y=0.</w:t>
@@ -258,7 +233,6 @@
       <w:r>
         <w:rPr>
           <w:rFonts w:ascii="Arial" w:eastAsia="Times New Roman" w:hAnsi="Arial" w:cs="Arial"/>
-          <w:color w:val="1F1F1F"/>
           <w:lang w:eastAsia="en-GB"/>
         </w:rPr>
         <w:t>35</w:t>
@@ -266,7 +240,6 @@
       <w:r>
         <w:rPr>
           <w:rFonts w:ascii="Arial" w:eastAsia="Times New Roman" w:hAnsi="Arial" w:cs="Arial"/>
-          <w:color w:val="1F1F1F"/>
           <w:lang w:eastAsia="en-GB"/>
         </w:rPr>
         <w:t xml:space="preserve">, name = </w:t>
@@ -274,7 +247,6 @@
       <w:r>
         <w:rPr>
           <w:rFonts w:ascii="Arial" w:eastAsia="Times New Roman" w:hAnsi="Arial" w:cs="Arial"/>
-          <w:color w:val="1F1F1F"/>
           <w:lang w:eastAsia="en-GB"/>
         </w:rPr>
         <w:t>C</w:t>
@@ -282,7 +254,6 @@
       <w:r>
         <w:rPr>
           <w:rFonts w:ascii="Arial" w:eastAsia="Times New Roman" w:hAnsi="Arial" w:cs="Arial"/>
-          <w:color w:val="1F1F1F"/>
           <w:lang w:eastAsia="en-GB"/>
         </w:rPr>
         <w:t>orona</w:t>
@@ -299,14 +270,12 @@
         <w:jc w:val="both"/>
         <w:rPr>
           <w:rFonts w:ascii="Arial" w:eastAsia="Times New Roman" w:hAnsi="Arial" w:cs="Arial"/>
-          <w:color w:val="1F1F1F"/>
-          <w:lang w:eastAsia="en-GB"/>
-        </w:rPr>
-      </w:pPr>
-      <w:r>
-        <w:rPr>
-          <w:rFonts w:ascii="Arial" w:eastAsia="Times New Roman" w:hAnsi="Arial" w:cs="Arial"/>
-          <w:color w:val="1F1F1F"/>
+          <w:lang w:eastAsia="en-GB"/>
+        </w:rPr>
+      </w:pPr>
+      <w:r>
+        <w:rPr>
+          <w:rFonts w:ascii="Arial" w:eastAsia="Times New Roman" w:hAnsi="Arial" w:cs="Arial"/>
           <w:lang w:eastAsia="en-GB"/>
         </w:rPr>
         <w:t>Simulation duration: Until no infectious individuals remain (disease extinction)</w:t>
@@ -318,14 +287,12 @@
         <w:jc w:val="both"/>
         <w:rPr>
           <w:rFonts w:ascii="Arial" w:eastAsia="Times New Roman" w:hAnsi="Arial" w:cs="Arial"/>
-          <w:color w:val="1F1F1F"/>
-          <w:lang w:eastAsia="en-GB"/>
-        </w:rPr>
-      </w:pPr>
-      <w:r>
-        <w:rPr>
-          <w:rFonts w:ascii="Arial" w:eastAsia="Times New Roman" w:hAnsi="Arial" w:cs="Arial"/>
-          <w:color w:val="1F1F1F"/>
+          <w:lang w:eastAsia="en-GB"/>
+        </w:rPr>
+      </w:pPr>
+      <w:r>
+        <w:rPr>
+          <w:rFonts w:ascii="Arial" w:eastAsia="Times New Roman" w:hAnsi="Arial" w:cs="Arial"/>
           <w:lang w:eastAsia="en-GB"/>
         </w:rPr>
         <w:t>For each vaccination rate, the simulation was run, and the following data was collected:</w:t>
@@ -342,14 +309,12 @@
         <w:jc w:val="both"/>
         <w:rPr>
           <w:rFonts w:ascii="Arial" w:eastAsia="Times New Roman" w:hAnsi="Arial" w:cs="Arial"/>
-          <w:color w:val="1F1F1F"/>
-          <w:lang w:eastAsia="en-GB"/>
-        </w:rPr>
-      </w:pPr>
-      <w:r>
-        <w:rPr>
-          <w:rFonts w:ascii="Arial" w:eastAsia="Times New Roman" w:hAnsi="Arial" w:cs="Arial"/>
-          <w:color w:val="1F1F1F"/>
+          <w:lang w:eastAsia="en-GB"/>
+        </w:rPr>
+      </w:pPr>
+      <w:r>
+        <w:rPr>
+          <w:rFonts w:ascii="Arial" w:eastAsia="Times New Roman" w:hAnsi="Arial" w:cs="Arial"/>
           <w:lang w:eastAsia="en-GB"/>
         </w:rPr>
         <w:t>Number of recovered individuals at the end of the simulation</w:t>
@@ -366,14 +331,12 @@
         <w:jc w:val="both"/>
         <w:rPr>
           <w:rFonts w:ascii="Arial" w:eastAsia="Times New Roman" w:hAnsi="Arial" w:cs="Arial"/>
-          <w:color w:val="1F1F1F"/>
-          <w:lang w:eastAsia="en-GB"/>
-        </w:rPr>
-      </w:pPr>
-      <w:r>
-        <w:rPr>
-          <w:rFonts w:ascii="Arial" w:eastAsia="Times New Roman" w:hAnsi="Arial" w:cs="Arial"/>
-          <w:color w:val="1F1F1F"/>
+          <w:lang w:eastAsia="en-GB"/>
+        </w:rPr>
+      </w:pPr>
+      <w:r>
+        <w:rPr>
+          <w:rFonts w:ascii="Arial" w:eastAsia="Times New Roman" w:hAnsi="Arial" w:cs="Arial"/>
           <w:lang w:eastAsia="en-GB"/>
         </w:rPr>
         <w:t xml:space="preserve">Timestep-by-timestep data for a single simulation run (one specific vaccination rate) including: </w:t>
@@ -390,14 +353,12 @@
         <w:jc w:val="both"/>
         <w:rPr>
           <w:rFonts w:ascii="Arial" w:eastAsia="Times New Roman" w:hAnsi="Arial" w:cs="Arial"/>
-          <w:color w:val="1F1F1F"/>
-          <w:lang w:eastAsia="en-GB"/>
-        </w:rPr>
-      </w:pPr>
-      <w:r>
-        <w:rPr>
-          <w:rFonts w:ascii="Arial" w:eastAsia="Times New Roman" w:hAnsi="Arial" w:cs="Arial"/>
-          <w:color w:val="1F1F1F"/>
+          <w:lang w:eastAsia="en-GB"/>
+        </w:rPr>
+      </w:pPr>
+      <w:r>
+        <w:rPr>
+          <w:rFonts w:ascii="Arial" w:eastAsia="Times New Roman" w:hAnsi="Arial" w:cs="Arial"/>
           <w:lang w:eastAsia="en-GB"/>
         </w:rPr>
         <w:t>Number of infectious individuals</w:t>
@@ -414,14 +375,12 @@
         <w:jc w:val="both"/>
         <w:rPr>
           <w:rFonts w:ascii="Arial" w:eastAsia="Times New Roman" w:hAnsi="Arial" w:cs="Arial"/>
-          <w:color w:val="1F1F1F"/>
-          <w:lang w:eastAsia="en-GB"/>
-        </w:rPr>
-      </w:pPr>
-      <w:r>
-        <w:rPr>
-          <w:rFonts w:ascii="Arial" w:eastAsia="Times New Roman" w:hAnsi="Arial" w:cs="Arial"/>
-          <w:color w:val="1F1F1F"/>
+          <w:lang w:eastAsia="en-GB"/>
+        </w:rPr>
+      </w:pPr>
+      <w:r>
+        <w:rPr>
+          <w:rFonts w:ascii="Arial" w:eastAsia="Times New Roman" w:hAnsi="Arial" w:cs="Arial"/>
           <w:lang w:eastAsia="en-GB"/>
         </w:rPr>
         <w:t>Number of recovered individuals</w:t>
@@ -438,14 +397,12 @@
         <w:jc w:val="both"/>
         <w:rPr>
           <w:rFonts w:ascii="Arial" w:eastAsia="Times New Roman" w:hAnsi="Arial" w:cs="Arial"/>
-          <w:color w:val="1F1F1F"/>
-          <w:lang w:eastAsia="en-GB"/>
-        </w:rPr>
-      </w:pPr>
-      <w:r>
-        <w:rPr>
-          <w:rFonts w:ascii="Arial" w:eastAsia="Times New Roman" w:hAnsi="Arial" w:cs="Arial"/>
-          <w:color w:val="1F1F1F"/>
+          <w:lang w:eastAsia="en-GB"/>
+        </w:rPr>
+      </w:pPr>
+      <w:r>
+        <w:rPr>
+          <w:rFonts w:ascii="Arial" w:eastAsia="Times New Roman" w:hAnsi="Arial" w:cs="Arial"/>
           <w:lang w:eastAsia="en-GB"/>
         </w:rPr>
         <w:t>Number of susceptible individuals</w:t>
@@ -462,14 +419,12 @@
         <w:jc w:val="both"/>
         <w:rPr>
           <w:rFonts w:ascii="Arial" w:eastAsia="Times New Roman" w:hAnsi="Arial" w:cs="Arial"/>
-          <w:color w:val="1F1F1F"/>
-          <w:lang w:eastAsia="en-GB"/>
-        </w:rPr>
-      </w:pPr>
-      <w:r>
-        <w:rPr>
-          <w:rFonts w:ascii="Arial" w:eastAsia="Times New Roman" w:hAnsi="Arial" w:cs="Arial"/>
-          <w:color w:val="1F1F1F"/>
+          <w:lang w:eastAsia="en-GB"/>
+        </w:rPr>
+      </w:pPr>
+      <w:r>
+        <w:rPr>
+          <w:rFonts w:ascii="Arial" w:eastAsia="Times New Roman" w:hAnsi="Arial" w:cs="Arial"/>
           <w:lang w:eastAsia="en-GB"/>
         </w:rPr>
         <w:t>Number of vaccinated individuals</w:t>
@@ -482,7 +437,6 @@
         <w:jc w:val="both"/>
         <w:rPr>
           <w:rFonts w:ascii="Arial" w:eastAsia="Times New Roman" w:hAnsi="Arial" w:cs="Arial"/>
-          <w:color w:val="1F1F1F"/>
           <w:lang w:eastAsia="en-GB"/>
         </w:rPr>
       </w:pPr>
@@ -491,31 +445,11 @@
       <w:pPr>
         <w:spacing w:after="0" w:line="315" w:lineRule="atLeast"/>
         <w:jc w:val="both"/>
-        <w:rPr>
-          <w:rFonts w:ascii="Arial" w:eastAsia="Times New Roman" w:hAnsi="Arial" w:cs="Arial"/>
-          <w:color w:val="1F1F1F"/>
-          <w:lang w:eastAsia="en-GB"/>
-        </w:rPr>
-      </w:pPr>
-      <w:r>
         <w:rPr>
           <w:rFonts w:ascii="Arial" w:eastAsia="Times New Roman" w:hAnsi="Arial" w:cs="Arial"/>
           <w:b/>
           <w:bCs/>
-          <w:color w:val="1F1F1F"/>
           <w:bdr w:val="none" w:sz="0" w:space="0" w:color="auto" w:frame="1"/>
-          <w:lang w:eastAsia="en-GB"/>
-        </w:rPr>
-        <w:t>Results</w:t>
-      </w:r>
-    </w:p>
-    <w:p>
-      <w:pPr>
-        <w:spacing w:after="0" w:line="315" w:lineRule="atLeast"/>
-        <w:jc w:val="both"/>
-        <w:rPr>
-          <w:rFonts w:ascii="Arial" w:eastAsia="Times New Roman" w:hAnsi="Arial" w:cs="Arial"/>
-          <w:color w:val="1F1F1F"/>
           <w:lang w:eastAsia="en-GB"/>
         </w:rPr>
       </w:pPr>
@@ -524,10 +458,811 @@
           <w:rFonts w:ascii="Arial" w:eastAsia="Times New Roman" w:hAnsi="Arial" w:cs="Arial"/>
           <w:b/>
           <w:bCs/>
-          <w:color w:val="1F1F1F"/>
           <w:bdr w:val="none" w:sz="0" w:space="0" w:color="auto" w:frame="1"/>
           <w:lang w:eastAsia="en-GB"/>
         </w:rPr>
+        <w:t>Results</w:t>
+      </w:r>
+    </w:p>
+    <w:p>
+      <w:pPr>
+        <w:spacing w:after="0" w:line="315" w:lineRule="atLeast"/>
+        <w:jc w:val="both"/>
+        <w:rPr>
+          <w:rFonts w:ascii="Arial" w:eastAsia="Times New Roman" w:hAnsi="Arial" w:cs="Arial"/>
+          <w:b/>
+          <w:lang w:eastAsia="en-GB"/>
+        </w:rPr>
+      </w:pPr>
+      <w:r>
+        <w:rPr>
+          <w:rFonts w:ascii="Arial" w:eastAsia="Times New Roman" w:hAnsi="Arial" w:cs="Arial"/>
+          <w:b/>
+          <w:lang w:eastAsia="en-GB"/>
+        </w:rPr>
+        <w:t>Reproduction Number</w:t>
+      </w:r>
+    </w:p>
+    <w:p>
+      <w:pPr>
+        <w:spacing w:after="0" w:line="315" w:lineRule="atLeast"/>
+        <w:jc w:val="both"/>
+        <w:rPr>
+          <w:rFonts w:ascii="Arial" w:eastAsia="Times New Roman" w:hAnsi="Arial" w:cs="Arial"/>
+          <w:b/>
+          <w:lang w:eastAsia="en-GB"/>
+        </w:rPr>
+      </w:pPr>
+    </w:p>
+    <w:p>
+      <w:pPr>
+        <w:spacing w:after="0" w:line="315" w:lineRule="atLeast"/>
+        <w:jc w:val="both"/>
+        <w:rPr>
+          <w:rFonts w:ascii="Arial" w:eastAsia="Times New Roman" w:hAnsi="Arial" w:cs="Arial"/>
+          <w:lang w:eastAsia="en-GB"/>
+        </w:rPr>
+      </w:pPr>
+      <w:r>
+        <w:rPr>
+          <w:rFonts w:ascii="Arial" w:eastAsia="Times New Roman" w:hAnsi="Arial" w:cs="Arial"/>
+          <w:lang w:eastAsia="en-GB"/>
+        </w:rPr>
+        <w:t>R</w:t>
+      </w:r>
+      <w:r>
+        <w:rPr>
+          <w:rFonts w:ascii="Arial" w:eastAsia="Times New Roman" w:hAnsi="Arial" w:cs="Arial"/>
+          <w:vertAlign w:val="subscript"/>
+          <w:lang w:eastAsia="en-GB"/>
+        </w:rPr>
+        <w:t>o</w:t>
+      </w:r>
+      <w:r>
+        <w:rPr>
+          <w:rFonts w:ascii="Arial" w:eastAsia="Times New Roman" w:hAnsi="Arial" w:cs="Arial"/>
+          <w:lang w:eastAsia="en-GB"/>
+        </w:rPr>
+        <w:t>= β * D * C</w:t>
+      </w:r>
+    </w:p>
+    <w:p>
+      <w:pPr>
+        <w:spacing w:after="0" w:line="315" w:lineRule="atLeast"/>
+        <w:jc w:val="both"/>
+        <w:rPr>
+          <w:rFonts w:ascii="Arial" w:eastAsia="Times New Roman" w:hAnsi="Arial" w:cs="Arial"/>
+          <w:lang w:eastAsia="en-GB"/>
+        </w:rPr>
+      </w:pPr>
+      <w:r>
+        <w:rPr>
+          <w:rFonts w:ascii="Arial" w:eastAsia="Times New Roman" w:hAnsi="Arial" w:cs="Arial"/>
+          <w:lang w:eastAsia="en-GB"/>
+        </w:rPr>
+        <w:t>Given</w:t>
+      </w:r>
+    </w:p>
+    <w:p>
+      <w:pPr>
+        <w:spacing w:after="0" w:line="315" w:lineRule="atLeast"/>
+        <w:jc w:val="both"/>
+        <w:rPr>
+          <w:rFonts w:ascii="Arial" w:eastAsia="Times New Roman" w:hAnsi="Arial" w:cs="Arial"/>
+          <w:lang w:eastAsia="en-GB"/>
+        </w:rPr>
+      </w:pPr>
+      <w:r>
+        <w:rPr>
+          <w:rFonts w:ascii="Arial" w:eastAsia="Times New Roman" w:hAnsi="Arial" w:cs="Arial"/>
+          <w:lang w:eastAsia="en-GB"/>
+        </w:rPr>
+        <w:t>C= 5</w:t>
+      </w:r>
+    </w:p>
+    <w:p>
+      <w:pPr>
+        <w:spacing w:after="0" w:line="315" w:lineRule="atLeast"/>
+        <w:jc w:val="both"/>
+        <w:rPr>
+          <w:rFonts w:ascii="Arial" w:eastAsia="Times New Roman" w:hAnsi="Arial" w:cs="Arial"/>
+          <w:lang w:eastAsia="en-GB"/>
+        </w:rPr>
+      </w:pPr>
+      <w:r>
+        <w:rPr>
+          <w:rFonts w:ascii="Arial" w:eastAsia="Times New Roman" w:hAnsi="Arial" w:cs="Arial"/>
+          <w:lang w:eastAsia="en-GB"/>
+        </w:rPr>
+        <w:t>D = 7</w:t>
+      </w:r>
+    </w:p>
+    <w:p>
+      <w:pPr>
+        <w:spacing w:after="0" w:line="315" w:lineRule="atLeast"/>
+        <w:jc w:val="both"/>
+        <w:rPr>
+          <w:rFonts w:ascii="Arial" w:eastAsia="Times New Roman" w:hAnsi="Arial" w:cs="Arial"/>
+          <w:lang w:eastAsia="en-GB"/>
+        </w:rPr>
+      </w:pPr>
+      <w:r>
+        <w:rPr>
+          <w:rFonts w:ascii="Arial" w:eastAsia="Times New Roman" w:hAnsi="Arial" w:cs="Arial"/>
+          <w:lang w:eastAsia="en-GB"/>
+        </w:rPr>
+        <w:t>Β = 0.35</w:t>
+      </w:r>
+    </w:p>
+    <w:p>
+      <w:pPr>
+        <w:spacing w:after="0" w:line="315" w:lineRule="atLeast"/>
+        <w:jc w:val="both"/>
+        <w:rPr>
+          <w:rFonts w:ascii="Arial" w:eastAsia="Times New Roman" w:hAnsi="Arial" w:cs="Arial"/>
+          <w:lang w:eastAsia="en-GB"/>
+        </w:rPr>
+      </w:pPr>
+      <w:r>
+        <w:rPr>
+          <w:rFonts w:ascii="Arial" w:eastAsia="Times New Roman" w:hAnsi="Arial" w:cs="Arial"/>
+          <w:lang w:eastAsia="en-GB"/>
+        </w:rPr>
+        <w:t>Therefore R</w:t>
+      </w:r>
+      <w:r>
+        <w:rPr>
+          <w:rFonts w:ascii="Arial" w:eastAsia="Times New Roman" w:hAnsi="Arial" w:cs="Arial"/>
+          <w:vertAlign w:val="subscript"/>
+          <w:lang w:eastAsia="en-GB"/>
+        </w:rPr>
+        <w:t xml:space="preserve">o </w:t>
+      </w:r>
+      <w:r>
+        <w:rPr>
+          <w:rFonts w:ascii="Arial" w:eastAsia="Times New Roman" w:hAnsi="Arial" w:cs="Arial"/>
+          <w:lang w:eastAsia="en-GB"/>
+        </w:rPr>
+        <w:t>= 7 * 5 * 0.35</w:t>
+      </w:r>
+    </w:p>
+    <w:p>
+      <w:pPr>
+        <w:spacing w:after="0" w:line="315" w:lineRule="atLeast"/>
+        <w:jc w:val="both"/>
+        <w:rPr>
+          <w:rFonts w:ascii="Arial" w:eastAsia="Times New Roman" w:hAnsi="Arial" w:cs="Arial"/>
+          <w:lang w:eastAsia="en-GB"/>
+        </w:rPr>
+      </w:pPr>
+      <w:r>
+        <w:rPr>
+          <w:rFonts w:ascii="Arial" w:eastAsia="Times New Roman" w:hAnsi="Arial" w:cs="Arial"/>
+          <w:lang w:eastAsia="en-GB"/>
+        </w:rPr>
+        <w:tab/>
+      </w:r>
+      <w:r>
+        <w:rPr>
+          <w:rFonts w:ascii="Arial" w:eastAsia="Times New Roman" w:hAnsi="Arial" w:cs="Arial"/>
+          <w:lang w:eastAsia="en-GB"/>
+        </w:rPr>
+        <w:tab/>
+        <w:t>=12.25</w:t>
+      </w:r>
+    </w:p>
+    <w:p>
+      <w:pPr>
+        <w:pStyle w:val="NormalWeb"/>
+        <w:rPr>
+          <w:rStyle w:val="mord"/>
+          <w:rFonts w:ascii="Arial" w:hAnsi="Arial" w:cs="Arial"/>
+          <w:sz w:val="22"/>
+          <w:szCs w:val="22"/>
+        </w:rPr>
+      </w:pPr>
+    </w:p>
+    <w:p>
+      <w:pPr>
+        <w:pStyle w:val="NormalWeb"/>
+        <w:rPr>
+          <w:rStyle w:val="mord"/>
+          <w:rFonts w:ascii="Arial" w:hAnsi="Arial" w:cs="Arial"/>
+          <w:sz w:val="22"/>
+          <w:szCs w:val="22"/>
+        </w:rPr>
+      </w:pPr>
+    </w:p>
+    <w:p>
+      <w:pPr>
+        <w:pStyle w:val="NormalWeb"/>
+        <w:rPr>
+          <w:rStyle w:val="mrel"/>
+          <w:rFonts w:ascii="Arial" w:hAnsi="Arial" w:cs="Arial"/>
+          <w:sz w:val="22"/>
+          <w:szCs w:val="22"/>
+        </w:rPr>
+      </w:pPr>
+      <w:r>
+        <w:rPr>
+          <w:rStyle w:val="mord"/>
+          <w:rFonts w:ascii="Arial" w:hAnsi="Arial" w:cs="Arial"/>
+          <w:sz w:val="22"/>
+          <w:szCs w:val="22"/>
+        </w:rPr>
+        <w:lastRenderedPageBreak/>
+        <w:t>Herd Immunity Threshold (HIT)</w:t>
+      </w:r>
+      <w:proofErr w:type="gramStart"/>
+      <w:r>
+        <w:rPr>
+          <w:rStyle w:val="mrel"/>
+          <w:rFonts w:ascii="Arial" w:hAnsi="Arial" w:cs="Arial"/>
+          <w:sz w:val="22"/>
+          <w:szCs w:val="22"/>
+        </w:rPr>
+        <w:t>=</w:t>
+      </w:r>
+      <w:r>
+        <w:rPr>
+          <w:rStyle w:val="mrel"/>
+          <w:rFonts w:ascii="Arial" w:hAnsi="Arial" w:cs="Arial"/>
+          <w:sz w:val="22"/>
+          <w:szCs w:val="22"/>
+        </w:rPr>
+        <w:t>(</w:t>
+      </w:r>
+      <w:proofErr w:type="gramEnd"/>
+      <w:r>
+        <w:rPr>
+          <w:rStyle w:val="mrel"/>
+          <w:rFonts w:ascii="Arial" w:hAnsi="Arial" w:cs="Arial"/>
+          <w:sz w:val="22"/>
+          <w:szCs w:val="22"/>
+        </w:rPr>
+        <w:t>1-</w:t>
+      </w:r>
+      <m:oMath>
+        <m:f>
+          <m:fPr>
+            <m:ctrlPr>
+              <w:rPr>
+                <w:rStyle w:val="mrel"/>
+                <w:rFonts w:ascii="Cambria Math" w:hAnsi="Cambria Math" w:cs="Arial"/>
+                <w:i/>
+                <w:sz w:val="22"/>
+                <w:szCs w:val="22"/>
+              </w:rPr>
+            </m:ctrlPr>
+          </m:fPr>
+          <m:num>
+            <m:r>
+              <w:rPr>
+                <w:rStyle w:val="mrel"/>
+                <w:rFonts w:ascii="Cambria Math" w:hAnsi="Cambria Math" w:cs="Arial"/>
+                <w:sz w:val="22"/>
+                <w:szCs w:val="22"/>
+              </w:rPr>
+              <m:t>1</m:t>
+            </m:r>
+          </m:num>
+          <m:den>
+            <m:r>
+              <m:rPr>
+                <m:sty m:val="p"/>
+              </m:rPr>
+              <w:rPr>
+                <w:rFonts w:ascii="Cambria Math" w:hAnsi="Cambria Math" w:cs="Arial"/>
+                <w:sz w:val="22"/>
+                <w:szCs w:val="22"/>
+              </w:rPr>
+              <m:t>R</m:t>
+            </m:r>
+            <m:r>
+              <m:rPr>
+                <m:sty m:val="p"/>
+              </m:rPr>
+              <w:rPr>
+                <w:rFonts w:ascii="Cambria Math" w:hAnsi="Cambria Math" w:cs="Arial"/>
+                <w:sz w:val="22"/>
+                <w:szCs w:val="22"/>
+                <w:vertAlign w:val="subscript"/>
+              </w:rPr>
+              <m:t>o</m:t>
+            </m:r>
+          </m:den>
+        </m:f>
+      </m:oMath>
+      <w:r>
+        <w:rPr>
+          <w:rStyle w:val="mrel"/>
+          <w:rFonts w:ascii="Arial" w:hAnsi="Arial" w:cs="Arial"/>
+          <w:sz w:val="22"/>
+          <w:szCs w:val="22"/>
+        </w:rPr>
+        <w:t>) x 100%</w:t>
+      </w:r>
+    </w:p>
+    <w:p>
+      <w:pPr>
+        <w:pStyle w:val="NormalWeb"/>
+        <w:rPr>
+          <w:rFonts w:ascii="Arial" w:hAnsi="Arial" w:cs="Arial"/>
+          <w:sz w:val="22"/>
+          <w:szCs w:val="22"/>
+        </w:rPr>
+      </w:pPr>
+      <w:r>
+        <w:rPr>
+          <w:rFonts w:ascii="Arial" w:hAnsi="Arial" w:cs="Arial"/>
+          <w:sz w:val="22"/>
+          <w:szCs w:val="22"/>
+        </w:rPr>
+        <w:t>R</w:t>
+      </w:r>
+      <w:r>
+        <w:rPr>
+          <w:rFonts w:ascii="Arial" w:hAnsi="Arial" w:cs="Arial"/>
+          <w:sz w:val="22"/>
+          <w:szCs w:val="22"/>
+          <w:vertAlign w:val="subscript"/>
+        </w:rPr>
+        <w:t>o</w:t>
+      </w:r>
+      <w:r>
+        <w:rPr>
+          <w:rFonts w:ascii="Arial" w:hAnsi="Arial" w:cs="Arial"/>
+          <w:sz w:val="22"/>
+          <w:szCs w:val="22"/>
+        </w:rPr>
+        <w:t>=12.25</w:t>
+      </w:r>
+    </w:p>
+    <w:p>
+      <w:pPr>
+        <w:pStyle w:val="NormalWeb"/>
+        <w:rPr>
+          <w:rStyle w:val="mrel"/>
+          <w:rFonts w:ascii="Arial" w:hAnsi="Arial" w:cs="Arial"/>
+          <w:sz w:val="22"/>
+          <w:szCs w:val="22"/>
+        </w:rPr>
+      </w:pPr>
+      <w:r>
+        <w:rPr>
+          <w:rFonts w:ascii="Arial" w:hAnsi="Arial" w:cs="Arial"/>
+          <w:b/>
+          <w:sz w:val="22"/>
+          <w:szCs w:val="22"/>
+        </w:rPr>
+        <w:t xml:space="preserve">HIT = </w:t>
+      </w:r>
+      <w:r>
+        <w:rPr>
+          <w:rStyle w:val="mrel"/>
+          <w:rFonts w:ascii="Arial" w:hAnsi="Arial" w:cs="Arial"/>
+          <w:sz w:val="22"/>
+          <w:szCs w:val="22"/>
+        </w:rPr>
+        <w:t>(1-</w:t>
+      </w:r>
+      <m:oMath>
+        <m:f>
+          <m:fPr>
+            <m:ctrlPr>
+              <w:rPr>
+                <w:rStyle w:val="mrel"/>
+                <w:rFonts w:ascii="Cambria Math" w:hAnsi="Cambria Math" w:cs="Arial"/>
+                <w:i/>
+                <w:sz w:val="22"/>
+                <w:szCs w:val="22"/>
+              </w:rPr>
+            </m:ctrlPr>
+          </m:fPr>
+          <m:num>
+            <m:r>
+              <w:rPr>
+                <w:rStyle w:val="mrel"/>
+                <w:rFonts w:ascii="Cambria Math" w:hAnsi="Cambria Math" w:cs="Arial"/>
+                <w:sz w:val="22"/>
+                <w:szCs w:val="22"/>
+              </w:rPr>
+              <m:t>1</m:t>
+            </m:r>
+          </m:num>
+          <m:den>
+            <m:r>
+              <m:rPr>
+                <m:sty m:val="p"/>
+              </m:rPr>
+              <w:rPr>
+                <w:rFonts w:ascii="Cambria Math" w:hAnsi="Cambria Math" w:cs="Arial"/>
+                <w:sz w:val="22"/>
+                <w:szCs w:val="22"/>
+              </w:rPr>
+              <m:t>12.25</m:t>
+            </m:r>
+          </m:den>
+        </m:f>
+      </m:oMath>
+      <w:r>
+        <w:rPr>
+          <w:rStyle w:val="mrel"/>
+          <w:rFonts w:ascii="Arial" w:hAnsi="Arial" w:cs="Arial"/>
+          <w:sz w:val="22"/>
+          <w:szCs w:val="22"/>
+        </w:rPr>
+        <w:t>) x 100%</w:t>
+      </w:r>
+    </w:p>
+    <w:p>
+      <w:pPr>
+        <w:pStyle w:val="NormalWeb"/>
+        <w:rPr>
+          <w:rFonts w:ascii="Arial" w:hAnsi="Arial" w:cs="Arial"/>
+          <w:b/>
+          <w:sz w:val="22"/>
+          <w:szCs w:val="22"/>
+        </w:rPr>
+      </w:pPr>
+      <w:r>
+        <w:t>≈</w:t>
+      </w:r>
+      <w:r>
+        <w:t>91.8%</w:t>
+      </w:r>
+      <w:bookmarkStart w:id="0" w:name="_GoBack"/>
+      <w:bookmarkEnd w:id="0"/>
+    </w:p>
+    <w:p>
+      <w:pPr>
+        <w:pStyle w:val="Heading3"/>
+        <w:rPr>
+          <w:rFonts w:ascii="Arial" w:hAnsi="Arial" w:cs="Arial"/>
+          <w:color w:val="auto"/>
+          <w:sz w:val="22"/>
+          <w:szCs w:val="22"/>
+        </w:rPr>
+      </w:pPr>
+      <w:r>
+        <w:rPr>
+          <w:rFonts w:ascii="Arial" w:hAnsi="Arial" w:cs="Arial"/>
+          <w:color w:val="auto"/>
+          <w:sz w:val="22"/>
+          <w:szCs w:val="22"/>
+        </w:rPr>
+        <w:t>Explanation of Higher HIT</w:t>
+      </w:r>
+    </w:p>
+    <w:p>
+      <w:pPr>
+        <w:pStyle w:val="NormalWeb"/>
+        <w:rPr>
+          <w:rFonts w:ascii="Arial" w:hAnsi="Arial" w:cs="Arial"/>
+          <w:sz w:val="22"/>
+          <w:szCs w:val="22"/>
+        </w:rPr>
+      </w:pPr>
+      <w:r>
+        <w:rPr>
+          <w:rFonts w:ascii="Arial" w:hAnsi="Arial" w:cs="Arial"/>
+          <w:sz w:val="22"/>
+          <w:szCs w:val="22"/>
+        </w:rPr>
+        <w:t>The significantly higher herd immunity threshold (HIT) of approximately 92% in our simulation compared to typical values around 60% can be attributed to the following factors:</w:t>
+      </w:r>
+    </w:p>
+    <w:p>
+      <w:pPr>
+        <w:pStyle w:val="NormalWeb"/>
+        <w:numPr>
+          <w:ilvl w:val="0"/>
+          <w:numId w:val="4"/>
+        </w:numPr>
+        <w:rPr>
+          <w:rFonts w:ascii="Arial" w:hAnsi="Arial" w:cs="Arial"/>
+          <w:sz w:val="22"/>
+          <w:szCs w:val="22"/>
+        </w:rPr>
+      </w:pPr>
+      <w:r>
+        <w:rPr>
+          <w:rStyle w:val="Strong"/>
+          <w:rFonts w:ascii="Arial" w:hAnsi="Arial" w:cs="Arial"/>
+          <w:sz w:val="22"/>
+          <w:szCs w:val="22"/>
+        </w:rPr>
+        <w:t>High Reproduction Number (</w:t>
+      </w:r>
+      <w:r>
+        <w:rPr>
+          <w:rFonts w:ascii="Arial" w:hAnsi="Arial" w:cs="Arial"/>
+          <w:sz w:val="22"/>
+          <w:szCs w:val="22"/>
+        </w:rPr>
+        <w:t>R</w:t>
+      </w:r>
+      <w:r>
+        <w:rPr>
+          <w:rFonts w:ascii="Arial" w:hAnsi="Arial" w:cs="Arial"/>
+          <w:sz w:val="22"/>
+          <w:szCs w:val="22"/>
+          <w:vertAlign w:val="subscript"/>
+        </w:rPr>
+        <w:t>o</w:t>
+      </w:r>
+      <w:r>
+        <w:rPr>
+          <w:rStyle w:val="Strong"/>
+          <w:rFonts w:ascii="Arial" w:hAnsi="Arial" w:cs="Arial"/>
+          <w:sz w:val="22"/>
+          <w:szCs w:val="22"/>
+        </w:rPr>
+        <w:t>)</w:t>
+      </w:r>
+      <w:r>
+        <w:rPr>
+          <w:rFonts w:ascii="Arial" w:hAnsi="Arial" w:cs="Arial"/>
+          <w:sz w:val="22"/>
+          <w:szCs w:val="22"/>
+        </w:rPr>
+        <w:t>:</w:t>
+      </w:r>
+    </w:p>
+    <w:p>
+      <w:pPr>
+        <w:numPr>
+          <w:ilvl w:val="1"/>
+          <w:numId w:val="4"/>
+        </w:numPr>
+        <w:spacing w:before="100" w:beforeAutospacing="1" w:after="100" w:afterAutospacing="1" w:line="240" w:lineRule="auto"/>
+        <w:rPr>
+          <w:rFonts w:ascii="Arial" w:hAnsi="Arial" w:cs="Arial"/>
+        </w:rPr>
+      </w:pPr>
+      <w:r>
+        <w:rPr>
+          <w:rFonts w:ascii="Arial" w:hAnsi="Arial" w:cs="Arial"/>
+        </w:rPr>
+        <w:t xml:space="preserve">The value of </w:t>
+      </w:r>
+      <w:r>
+        <w:rPr>
+          <w:rFonts w:ascii="Arial" w:eastAsia="Times New Roman" w:hAnsi="Arial" w:cs="Arial"/>
+          <w:lang w:eastAsia="en-GB"/>
+        </w:rPr>
+        <w:t>R</w:t>
+      </w:r>
+      <w:r>
+        <w:rPr>
+          <w:rFonts w:ascii="Arial" w:eastAsia="Times New Roman" w:hAnsi="Arial" w:cs="Arial"/>
+          <w:vertAlign w:val="subscript"/>
+          <w:lang w:eastAsia="en-GB"/>
+        </w:rPr>
+        <w:t>o</w:t>
+      </w:r>
+      <w:r>
+        <w:rPr>
+          <w:rFonts w:ascii="Arial" w:hAnsi="Arial" w:cs="Arial"/>
+        </w:rPr>
+        <w:t xml:space="preserve"> in our simulation is 12.25, which is substantially higher than common values for many diseases. This high </w:t>
+      </w:r>
+      <w:proofErr w:type="gramStart"/>
+      <w:r>
+        <w:rPr>
+          <w:rFonts w:ascii="Arial" w:eastAsia="Times New Roman" w:hAnsi="Arial" w:cs="Arial"/>
+          <w:lang w:eastAsia="en-GB"/>
+        </w:rPr>
+        <w:t>R</w:t>
+      </w:r>
+      <w:r>
+        <w:rPr>
+          <w:rFonts w:ascii="Arial" w:eastAsia="Times New Roman" w:hAnsi="Arial" w:cs="Arial"/>
+          <w:vertAlign w:val="subscript"/>
+          <w:lang w:eastAsia="en-GB"/>
+        </w:rPr>
+        <w:t>o</w:t>
+      </w:r>
+      <w:r>
+        <w:rPr>
+          <w:rFonts w:ascii="Arial" w:hAnsi="Arial" w:cs="Arial"/>
+        </w:rPr>
+        <w:t xml:space="preserve"> </w:t>
+      </w:r>
+      <w:r>
+        <w:rPr>
+          <w:rFonts w:ascii="Arial" w:hAnsi="Arial" w:cs="Arial"/>
+        </w:rPr>
+        <w:t xml:space="preserve"> </w:t>
+      </w:r>
+      <w:r>
+        <w:rPr>
+          <w:rFonts w:ascii="Arial" w:hAnsi="Arial" w:cs="Arial"/>
+        </w:rPr>
+        <w:t>suggests</w:t>
+      </w:r>
+      <w:proofErr w:type="gramEnd"/>
+      <w:r>
+        <w:rPr>
+          <w:rFonts w:ascii="Arial" w:hAnsi="Arial" w:cs="Arial"/>
+        </w:rPr>
+        <w:t xml:space="preserve"> that each infected individual is expected to infect more than 12 others, requiring a higher percentage of the population to be immune to halt the spread of the disease.</w:t>
+      </w:r>
+    </w:p>
+    <w:p>
+      <w:pPr>
+        <w:pStyle w:val="NormalWeb"/>
+        <w:numPr>
+          <w:ilvl w:val="0"/>
+          <w:numId w:val="4"/>
+        </w:numPr>
+        <w:rPr>
+          <w:rFonts w:ascii="Arial" w:hAnsi="Arial" w:cs="Arial"/>
+          <w:sz w:val="22"/>
+          <w:szCs w:val="22"/>
+        </w:rPr>
+      </w:pPr>
+      <w:r>
+        <w:rPr>
+          <w:rStyle w:val="Strong"/>
+          <w:rFonts w:ascii="Arial" w:hAnsi="Arial" w:cs="Arial"/>
+          <w:sz w:val="22"/>
+          <w:szCs w:val="22"/>
+        </w:rPr>
+        <w:t>Parameter Sensitivity</w:t>
+      </w:r>
+      <w:r>
+        <w:rPr>
+          <w:rFonts w:ascii="Arial" w:hAnsi="Arial" w:cs="Arial"/>
+          <w:sz w:val="22"/>
+          <w:szCs w:val="22"/>
+        </w:rPr>
+        <w:t>:</w:t>
+      </w:r>
+    </w:p>
+    <w:p>
+      <w:pPr>
+        <w:numPr>
+          <w:ilvl w:val="1"/>
+          <w:numId w:val="4"/>
+        </w:numPr>
+        <w:spacing w:before="100" w:beforeAutospacing="1" w:after="100" w:afterAutospacing="1" w:line="240" w:lineRule="auto"/>
+        <w:rPr>
+          <w:rFonts w:ascii="Arial" w:hAnsi="Arial" w:cs="Arial"/>
+        </w:rPr>
+      </w:pPr>
+      <w:r>
+        <w:rPr>
+          <w:rFonts w:ascii="Arial" w:hAnsi="Arial" w:cs="Arial"/>
+        </w:rPr>
+        <w:t>The parameters used in our simulation, particularly the high transmissibility (</w:t>
+      </w:r>
+      <w:r>
+        <w:rPr>
+          <w:rStyle w:val="katex-mathml"/>
+          <w:rFonts w:ascii="Arial" w:hAnsi="Arial" w:cs="Arial"/>
+        </w:rPr>
+        <w:t>β=0.35</w:t>
+      </w:r>
+      <w:r>
+        <w:rPr>
+          <w:rStyle w:val="katex-mathml"/>
+          <w:rFonts w:ascii="Arial" w:hAnsi="Arial" w:cs="Arial"/>
+        </w:rPr>
+        <w:t xml:space="preserve">) </w:t>
+      </w:r>
+      <w:r>
+        <w:rPr>
+          <w:rFonts w:ascii="Arial" w:hAnsi="Arial" w:cs="Arial"/>
+        </w:rPr>
+        <w:t xml:space="preserve">and long duration of infectiousness (7 days), significantly increase </w:t>
+      </w:r>
+      <w:r>
+        <w:rPr>
+          <w:rFonts w:ascii="Arial" w:eastAsia="Times New Roman" w:hAnsi="Arial" w:cs="Arial"/>
+          <w:lang w:eastAsia="en-GB"/>
+        </w:rPr>
+        <w:t>R</w:t>
+      </w:r>
+      <w:r>
+        <w:rPr>
+          <w:rFonts w:ascii="Arial" w:eastAsia="Times New Roman" w:hAnsi="Arial" w:cs="Arial"/>
+          <w:vertAlign w:val="subscript"/>
+          <w:lang w:eastAsia="en-GB"/>
+        </w:rPr>
+        <w:t>o</w:t>
+      </w:r>
+      <w:r>
+        <w:rPr>
+          <w:rFonts w:ascii="Arial" w:eastAsia="Times New Roman" w:hAnsi="Arial" w:cs="Arial"/>
+          <w:vertAlign w:val="subscript"/>
+          <w:lang w:eastAsia="en-GB"/>
+        </w:rPr>
+        <w:t>.</w:t>
+      </w:r>
+      <w:r>
+        <w:rPr>
+          <w:rFonts w:ascii="Arial" w:hAnsi="Arial" w:cs="Arial"/>
+        </w:rPr>
+        <w:t xml:space="preserve"> Small changes in these parameters can lead to large variations in the calculated HIT.</w:t>
+      </w:r>
+    </w:p>
+    <w:p>
+      <w:pPr>
+        <w:pStyle w:val="NormalWeb"/>
+        <w:numPr>
+          <w:ilvl w:val="0"/>
+          <w:numId w:val="4"/>
+        </w:numPr>
+        <w:rPr>
+          <w:rFonts w:ascii="Arial" w:hAnsi="Arial" w:cs="Arial"/>
+          <w:sz w:val="22"/>
+          <w:szCs w:val="22"/>
+        </w:rPr>
+      </w:pPr>
+      <w:r>
+        <w:rPr>
+          <w:rStyle w:val="Strong"/>
+          <w:rFonts w:ascii="Arial" w:hAnsi="Arial" w:cs="Arial"/>
+          <w:sz w:val="22"/>
+          <w:szCs w:val="22"/>
+        </w:rPr>
+        <w:t>Population Structure and Interaction</w:t>
+      </w:r>
+      <w:r>
+        <w:rPr>
+          <w:rFonts w:ascii="Arial" w:hAnsi="Arial" w:cs="Arial"/>
+          <w:sz w:val="22"/>
+          <w:szCs w:val="22"/>
+        </w:rPr>
+        <w:t>:</w:t>
+      </w:r>
+    </w:p>
+    <w:p>
+      <w:pPr>
+        <w:numPr>
+          <w:ilvl w:val="1"/>
+          <w:numId w:val="4"/>
+        </w:numPr>
+        <w:spacing w:before="100" w:beforeAutospacing="1" w:after="100" w:afterAutospacing="1" w:line="240" w:lineRule="auto"/>
+        <w:rPr>
+          <w:rFonts w:ascii="Arial" w:hAnsi="Arial" w:cs="Arial"/>
+        </w:rPr>
+      </w:pPr>
+      <w:r>
+        <w:rPr>
+          <w:rFonts w:ascii="Arial" w:hAnsi="Arial" w:cs="Arial"/>
+        </w:rPr>
+        <w:t>The simulation assumes a high rate of contact within the population (5 contacts per infectious person per day), which amplifies the spread of the disease and raises the HIT.</w:t>
+      </w:r>
+    </w:p>
+    <w:p>
+      <w:pPr>
+        <w:spacing w:after="0" w:line="315" w:lineRule="atLeast"/>
+        <w:jc w:val="both"/>
+        <w:rPr>
+          <w:rFonts w:ascii="Arial" w:eastAsia="Times New Roman" w:hAnsi="Arial" w:cs="Arial"/>
+          <w:lang w:eastAsia="en-GB"/>
+        </w:rPr>
+      </w:pPr>
+    </w:p>
+    <w:p>
+      <w:pPr>
+        <w:spacing w:after="0" w:line="315" w:lineRule="atLeast"/>
+        <w:jc w:val="both"/>
+        <w:rPr>
+          <w:rFonts w:ascii="Arial" w:eastAsia="Times New Roman" w:hAnsi="Arial" w:cs="Arial"/>
+          <w:lang w:eastAsia="en-GB"/>
+        </w:rPr>
+      </w:pPr>
+      <w:r>
+        <w:rPr>
+          <w:rFonts w:ascii="Arial" w:eastAsia="Times New Roman" w:hAnsi="Arial" w:cs="Arial"/>
+          <w:b/>
+          <w:bCs/>
+          <w:bdr w:val="none" w:sz="0" w:space="0" w:color="auto" w:frame="1"/>
+          <w:lang w:eastAsia="en-GB"/>
+        </w:rPr>
         <w:t>Vaccination Rate vs. Number of Recovered Individuals</w:t>
       </w:r>
     </w:p>
@@ -537,14 +1272,12 @@
         <w:jc w:val="both"/>
         <w:rPr>
           <w:rFonts w:ascii="Arial" w:eastAsia="Times New Roman" w:hAnsi="Arial" w:cs="Arial"/>
-          <w:color w:val="1F1F1F"/>
-          <w:lang w:eastAsia="en-GB"/>
-        </w:rPr>
-      </w:pPr>
-      <w:r>
-        <w:rPr>
-          <w:rFonts w:ascii="Arial" w:eastAsia="Times New Roman" w:hAnsi="Arial" w:cs="Arial"/>
-          <w:color w:val="1F1F1F"/>
+          <w:lang w:eastAsia="en-GB"/>
+        </w:rPr>
+      </w:pPr>
+      <w:r>
+        <w:rPr>
+          <w:rFonts w:ascii="Arial" w:eastAsia="Times New Roman" w:hAnsi="Arial" w:cs="Arial"/>
           <w:lang w:eastAsia="en-GB"/>
         </w:rPr>
         <w:t xml:space="preserve">The simulation results are presented as the number of recovered individuals at the end of the simulation for each vaccination rate. This data </w:t>
@@ -552,7 +1285,6 @@
       <w:r>
         <w:rPr>
           <w:rFonts w:ascii="Arial" w:eastAsia="Times New Roman" w:hAnsi="Arial" w:cs="Arial"/>
-          <w:color w:val="1F1F1F"/>
           <w:lang w:eastAsia="en-GB"/>
         </w:rPr>
         <w:t>was</w:t>
@@ -560,7 +1292,6 @@
       <w:r>
         <w:rPr>
           <w:rFonts w:ascii="Arial" w:eastAsia="Times New Roman" w:hAnsi="Arial" w:cs="Arial"/>
-          <w:color w:val="1F1F1F"/>
           <w:lang w:eastAsia="en-GB"/>
         </w:rPr>
         <w:t xml:space="preserve"> visualized scatter plot with the vaccination rate on the x-axis and the number of recovered individuals on the y-axis.</w:t>
@@ -572,7 +1303,6 @@
         <w:jc w:val="both"/>
         <w:rPr>
           <w:rFonts w:ascii="Arial" w:eastAsia="Times New Roman" w:hAnsi="Arial" w:cs="Arial"/>
-          <w:color w:val="1F1F1F"/>
           <w:lang w:eastAsia="en-GB"/>
         </w:rPr>
       </w:pPr>
@@ -580,7 +1310,6 @@
         <w:rPr>
           <w:rFonts w:ascii="Arial" w:eastAsia="Times New Roman" w:hAnsi="Arial" w:cs="Arial"/>
           <w:noProof/>
-          <w:color w:val="1F1F1F"/>
           <w:lang w:eastAsia="en-GB"/>
         </w:rPr>
         <w:lastRenderedPageBreak/>
@@ -600,7 +1329,7 @@
                     <pic:cNvPicPr/>
                   </pic:nvPicPr>
                   <pic:blipFill>
-                    <a:blip r:embed="rId5">
+                    <a:blip r:embed="rId7">
                       <a:extLst>
                         <a:ext uri="{28A0092B-C50C-407E-A947-70E740481C1C}">
                           <a14:useLocalDpi xmlns:a14="http://schemas.microsoft.com/office/drawing/2010/main" val="0"/>
@@ -633,7 +1362,6 @@
         <w:jc w:val="both"/>
         <w:rPr>
           <w:rFonts w:ascii="Arial" w:eastAsia="Times New Roman" w:hAnsi="Arial" w:cs="Arial"/>
-          <w:color w:val="1F1F1F"/>
           <w:lang w:eastAsia="en-GB"/>
         </w:rPr>
       </w:pPr>
@@ -642,7 +1370,6 @@
           <w:rFonts w:ascii="Arial" w:eastAsia="Times New Roman" w:hAnsi="Arial" w:cs="Arial"/>
           <w:b/>
           <w:bCs/>
-          <w:color w:val="1F1F1F"/>
           <w:bdr w:val="none" w:sz="0" w:space="0" w:color="auto" w:frame="1"/>
           <w:lang w:eastAsia="en-GB"/>
         </w:rPr>
@@ -655,14 +1382,12 @@
         <w:jc w:val="both"/>
         <w:rPr>
           <w:rFonts w:ascii="Arial" w:eastAsia="Times New Roman" w:hAnsi="Arial" w:cs="Arial"/>
-          <w:color w:val="1F1F1F"/>
-          <w:lang w:eastAsia="en-GB"/>
-        </w:rPr>
-      </w:pPr>
-      <w:r>
-        <w:rPr>
-          <w:rFonts w:ascii="Arial" w:eastAsia="Times New Roman" w:hAnsi="Arial" w:cs="Arial"/>
-          <w:color w:val="1F1F1F"/>
+          <w:lang w:eastAsia="en-GB"/>
+        </w:rPr>
+      </w:pPr>
+      <w:r>
+        <w:rPr>
+          <w:rFonts w:ascii="Arial" w:eastAsia="Times New Roman" w:hAnsi="Arial" w:cs="Arial"/>
           <w:lang w:eastAsia="en-GB"/>
         </w:rPr>
         <w:t>The report also includes a plot of a single simulation run (one specific vaccination rate) showing the number of infectious, recovered, and susceptible individuals over each timestep. This plot allows for a more detailed analysis of the disease progression and the impact of vaccination.</w:t>
@@ -674,16 +1399,13 @@
         <w:jc w:val="both"/>
         <w:rPr>
           <w:rFonts w:ascii="Arial" w:eastAsia="Times New Roman" w:hAnsi="Arial" w:cs="Arial"/>
-          <w:color w:val="1F1F1F"/>
-          <w:lang w:eastAsia="en-GB"/>
-        </w:rPr>
-      </w:pPr>
-      <w:bookmarkStart w:id="0" w:name="_GoBack"/>
+          <w:lang w:eastAsia="en-GB"/>
+        </w:rPr>
+      </w:pPr>
       <w:r>
         <w:rPr>
           <w:rFonts w:ascii="Arial" w:eastAsia="Times New Roman" w:hAnsi="Arial" w:cs="Arial"/>
           <w:noProof/>
-          <w:color w:val="1F1F1F"/>
           <w:lang w:eastAsia="en-GB"/>
         </w:rPr>
         <w:lastRenderedPageBreak/>
@@ -703,7 +1425,7 @@
                     <pic:cNvPicPr/>
                   </pic:nvPicPr>
                   <pic:blipFill>
-                    <a:blip r:embed="rId6">
+                    <a:blip r:embed="rId8">
                       <a:extLst>
                         <a:ext uri="{28A0092B-C50C-407E-A947-70E740481C1C}">
                           <a14:useLocalDpi xmlns:a14="http://schemas.microsoft.com/office/drawing/2010/main" val="0"/>
@@ -729,7 +1451,6 @@
           </wp:inline>
         </w:drawing>
       </w:r>
-      <w:bookmarkEnd w:id="0"/>
     </w:p>
     <w:p>
       <w:pPr>
@@ -737,7 +1458,6 @@
         <w:jc w:val="both"/>
         <w:rPr>
           <w:rFonts w:ascii="Arial" w:eastAsia="Times New Roman" w:hAnsi="Arial" w:cs="Arial"/>
-          <w:color w:val="1F1F1F"/>
           <w:lang w:eastAsia="en-GB"/>
         </w:rPr>
       </w:pPr>
@@ -746,7 +1466,6 @@
           <w:rFonts w:ascii="Arial" w:eastAsia="Times New Roman" w:hAnsi="Arial" w:cs="Arial"/>
           <w:b/>
           <w:bCs/>
-          <w:color w:val="1F1F1F"/>
           <w:bdr w:val="none" w:sz="0" w:space="0" w:color="auto" w:frame="1"/>
           <w:lang w:eastAsia="en-GB"/>
         </w:rPr>
@@ -759,14 +1478,12 @@
         <w:jc w:val="both"/>
         <w:rPr>
           <w:rFonts w:ascii="Arial" w:eastAsia="Times New Roman" w:hAnsi="Arial" w:cs="Arial"/>
-          <w:color w:val="1F1F1F"/>
-          <w:lang w:eastAsia="en-GB"/>
-        </w:rPr>
-      </w:pPr>
-      <w:r>
-        <w:rPr>
-          <w:rFonts w:ascii="Arial" w:eastAsia="Times New Roman" w:hAnsi="Arial" w:cs="Arial"/>
-          <w:color w:val="1F1F1F"/>
+          <w:lang w:eastAsia="en-GB"/>
+        </w:rPr>
+      </w:pPr>
+      <w:r>
+        <w:rPr>
+          <w:rFonts w:ascii="Arial" w:eastAsia="Times New Roman" w:hAnsi="Arial" w:cs="Arial"/>
           <w:lang w:eastAsia="en-GB"/>
         </w:rPr>
         <w:t>This report investigates the concept of herd immunity through disease propagation simulations. The results demonstrate the effectiveness of vaccination in reducing the number of recovered individuals and potentially achieving herd immunity. The comparison between the simulated and expected herd immunity thresholds requires further analysis considering the specific disease parameters and potential simulation limitations.</w:t>
@@ -790,6 +1507,56 @@
 </w:document>
 </file>
 
+<file path=word/endnotes.xml><?xml version="1.0" encoding="utf-8"?>
+<w:endnotes xmlns:wpc="http://schemas.microsoft.com/office/word/2010/wordprocessingCanvas" xmlns:cx="http://schemas.microsoft.com/office/drawing/2014/chartex" xmlns:cx1="http://schemas.microsoft.com/office/drawing/2015/9/8/chartex" xmlns:cx2="http://schemas.microsoft.com/office/drawing/2015/10/21/chartex" xmlns:cx3="http://schemas.microsoft.com/office/drawing/2016/5/9/chartex" xmlns:cx4="http://schemas.microsoft.com/office/drawing/2016/5/10/chartex" xmlns:cx5="http://schemas.microsoft.com/office/drawing/2016/5/11/chartex" xmlns:cx6="http://schemas.microsoft.com/office/drawing/2016/5/12/chartex" xmlns:cx7="http://schemas.microsoft.com/office/drawing/2016/5/13/chartex" xmlns:cx8="http://schemas.microsoft.com/office/drawing/2016/5/14/chartex" xmlns:mc="http://schemas.openxmlformats.org/markup-compatibility/2006" xmlns:aink="http://schemas.microsoft.com/office/drawing/2016/ink" xmlns:am3d="http://schemas.microsoft.com/office/drawing/2017/model3d" xmlns:o="urn:schemas-microsoft-com:office:office" xmlns:r="http://schemas.openxmlformats.org/officeDocument/2006/relationships" xmlns:m="http://schemas.openxmlformats.org/officeDocument/2006/math" xmlns:v="urn:schemas-microsoft-com:vml" xmlns:wp14="http://schemas.microsoft.com/office/word/2010/wordprocessingDrawing" xmlns:wp="http://schemas.openxmlformats.org/drawingml/2006/wordprocessingDrawing" xmlns:w10="urn:schemas-microsoft-com:office:word" xmlns:w="http://schemas.openxmlformats.org/wordprocessingml/2006/main" xmlns:w14="http://schemas.microsoft.com/office/word/2010/wordml" xmlns:w15="http://schemas.microsoft.com/office/word/2012/wordml" xmlns:w16cid="http://schemas.microsoft.com/office/word/2016/wordml/cid" xmlns:w16se="http://schemas.microsoft.com/office/word/2015/wordml/symex" xmlns:wpg="http://schemas.microsoft.com/office/word/2010/wordprocessingGroup" xmlns:wpi="http://schemas.microsoft.com/office/word/2010/wordprocessingInk" xmlns:wne="http://schemas.microsoft.com/office/word/2006/wordml" xmlns:wps="http://schemas.microsoft.com/office/word/2010/wordprocessingShape" mc:Ignorable="w14 w15 w16se w16cid wp14">
+  <w:endnote w:type="separator" w:id="-1">
+    <w:p>
+      <w:pPr>
+        <w:spacing w:after="0" w:line="240" w:lineRule="auto"/>
+      </w:pPr>
+      <w:r>
+        <w:separator/>
+      </w:r>
+    </w:p>
+  </w:endnote>
+  <w:endnote w:type="continuationSeparator" w:id="0">
+    <w:p>
+      <w:pPr>
+        <w:spacing w:after="0" w:line="240" w:lineRule="auto"/>
+      </w:pPr>
+      <w:r>
+        <w:continuationSeparator/>
+      </w:r>
+    </w:p>
+  </w:endnote>
+</w:endnotes>
+</file>
+
+<file path=word/footnotes.xml><?xml version="1.0" encoding="utf-8"?>
+<w:footnotes xmlns:wpc="http://schemas.microsoft.com/office/word/2010/wordprocessingCanvas" xmlns:cx="http://schemas.microsoft.com/office/drawing/2014/chartex" xmlns:cx1="http://schemas.microsoft.com/office/drawing/2015/9/8/chartex" xmlns:cx2="http://schemas.microsoft.com/office/drawing/2015/10/21/chartex" xmlns:cx3="http://schemas.microsoft.com/office/drawing/2016/5/9/chartex" xmlns:cx4="http://schemas.microsoft.com/office/drawing/2016/5/10/chartex" xmlns:cx5="http://schemas.microsoft.com/office/drawing/2016/5/11/chartex" xmlns:cx6="http://schemas.microsoft.com/office/drawing/2016/5/12/chartex" xmlns:cx7="http://schemas.microsoft.com/office/drawing/2016/5/13/chartex" xmlns:cx8="http://schemas.microsoft.com/office/drawing/2016/5/14/chartex" xmlns:mc="http://schemas.openxmlformats.org/markup-compatibility/2006" xmlns:aink="http://schemas.microsoft.com/office/drawing/2016/ink" xmlns:am3d="http://schemas.microsoft.com/office/drawing/2017/model3d" xmlns:o="urn:schemas-microsoft-com:office:office" xmlns:r="http://schemas.openxmlformats.org/officeDocument/2006/relationships" xmlns:m="http://schemas.openxmlformats.org/officeDocument/2006/math" xmlns:v="urn:schemas-microsoft-com:vml" xmlns:wp14="http://schemas.microsoft.com/office/word/2010/wordprocessingDrawing" xmlns:wp="http://schemas.openxmlformats.org/drawingml/2006/wordprocessingDrawing" xmlns:w10="urn:schemas-microsoft-com:office:word" xmlns:w="http://schemas.openxmlformats.org/wordprocessingml/2006/main" xmlns:w14="http://schemas.microsoft.com/office/word/2010/wordml" xmlns:w15="http://schemas.microsoft.com/office/word/2012/wordml" xmlns:w16cid="http://schemas.microsoft.com/office/word/2016/wordml/cid" xmlns:w16se="http://schemas.microsoft.com/office/word/2015/wordml/symex" xmlns:wpg="http://schemas.microsoft.com/office/word/2010/wordprocessingGroup" xmlns:wpi="http://schemas.microsoft.com/office/word/2010/wordprocessingInk" xmlns:wne="http://schemas.microsoft.com/office/word/2006/wordml" xmlns:wps="http://schemas.microsoft.com/office/word/2010/wordprocessingShape" mc:Ignorable="w14 w15 w16se w16cid wp14">
+  <w:footnote w:type="separator" w:id="-1">
+    <w:p>
+      <w:pPr>
+        <w:spacing w:after="0" w:line="240" w:lineRule="auto"/>
+      </w:pPr>
+      <w:r>
+        <w:separator/>
+      </w:r>
+    </w:p>
+  </w:footnote>
+  <w:footnote w:type="continuationSeparator" w:id="0">
+    <w:p>
+      <w:pPr>
+        <w:spacing w:after="0" w:line="240" w:lineRule="auto"/>
+      </w:pPr>
+      <w:r>
+        <w:continuationSeparator/>
+      </w:r>
+    </w:p>
+  </w:footnote>
+</w:footnotes>
+</file>
+
 <file path=word/numbering.xml><?xml version="1.0" encoding="utf-8"?>
 <w:numbering xmlns:wpc="http://schemas.microsoft.com/office/word/2010/wordprocessingCanvas" xmlns:cx="http://schemas.microsoft.com/office/drawing/2014/chartex" xmlns:cx1="http://schemas.microsoft.com/office/drawing/2015/9/8/chartex" xmlns:cx2="http://schemas.microsoft.com/office/drawing/2015/10/21/chartex" xmlns:cx3="http://schemas.microsoft.com/office/drawing/2016/5/9/chartex" xmlns:cx4="http://schemas.microsoft.com/office/drawing/2016/5/10/chartex" xmlns:cx5="http://schemas.microsoft.com/office/drawing/2016/5/11/chartex" xmlns:cx6="http://schemas.microsoft.com/office/drawing/2016/5/12/chartex" xmlns:cx7="http://schemas.microsoft.com/office/drawing/2016/5/13/chartex" xmlns:cx8="http://schemas.microsoft.com/office/drawing/2016/5/14/chartex" xmlns:mc="http://schemas.openxmlformats.org/markup-compatibility/2006" xmlns:aink="http://schemas.microsoft.com/office/drawing/2016/ink" xmlns:am3d="http://schemas.microsoft.com/office/drawing/2017/model3d" xmlns:o="urn:schemas-microsoft-com:office:office" xmlns:r="http://schemas.openxmlformats.org/officeDocument/2006/relationships" xmlns:m="http://schemas.openxmlformats.org/officeDocument/2006/math" xmlns:v="urn:schemas-microsoft-com:vml" xmlns:wp14="http://schemas.microsoft.com/office/word/2010/wordprocessingDrawing" xmlns:wp="http://schemas.openxmlformats.org/drawingml/2006/wordprocessingDrawing" xmlns:w10="urn:schemas-microsoft-com:office:word" xmlns:w="http://schemas.openxmlformats.org/wordprocessingml/2006/main" xmlns:w14="http://schemas.microsoft.com/office/word/2010/wordml" xmlns:w15="http://schemas.microsoft.com/office/word/2012/wordml" xmlns:w16cid="http://schemas.microsoft.com/office/word/2016/wordml/cid" xmlns:w16se="http://schemas.microsoft.com/office/word/2015/wordml/symex" xmlns:wpg="http://schemas.microsoft.com/office/word/2010/wordprocessingGroup" xmlns:wpi="http://schemas.microsoft.com/office/word/2010/wordprocessingInk" xmlns:wne="http://schemas.microsoft.com/office/word/2006/wordml" xmlns:wps="http://schemas.microsoft.com/office/word/2010/wordprocessingShape" mc:Ignorable="w14 w15 w16se w16cid wp14">
   <w:abstractNum w:abstractNumId="0" w15:restartNumberingAfterBreak="0">
@@ -1091,6 +1858,240 @@
     </w:lvl>
   </w:abstractNum>
   <w:abstractNum w:abstractNumId="2" w15:restartNumberingAfterBreak="0">
+    <w:nsid w:val="327A1E19"/>
+    <w:multiLevelType w:val="multilevel"/>
+    <w:tmpl w:val="CE90016C"/>
+    <w:lvl w:ilvl="0">
+      <w:start w:val="1"/>
+      <w:numFmt w:val="decimal"/>
+      <w:lvlText w:val="%1."/>
+      <w:lvlJc w:val="left"/>
+      <w:pPr>
+        <w:tabs>
+          <w:tab w:val="num" w:pos="720"/>
+        </w:tabs>
+        <w:ind w:left="720" w:hanging="360"/>
+      </w:pPr>
+    </w:lvl>
+    <w:lvl w:ilvl="1">
+      <w:start w:val="1"/>
+      <w:numFmt w:val="bullet"/>
+      <w:lvlText w:val="o"/>
+      <w:lvlJc w:val="left"/>
+      <w:pPr>
+        <w:tabs>
+          <w:tab w:val="num" w:pos="1440"/>
+        </w:tabs>
+        <w:ind w:left="1440" w:hanging="360"/>
+      </w:pPr>
+      <w:rPr>
+        <w:rFonts w:ascii="Courier New" w:hAnsi="Courier New" w:hint="default"/>
+        <w:sz w:val="20"/>
+      </w:rPr>
+    </w:lvl>
+    <w:lvl w:ilvl="2" w:tentative="1">
+      <w:start w:val="1"/>
+      <w:numFmt w:val="decimal"/>
+      <w:lvlText w:val="%3."/>
+      <w:lvlJc w:val="left"/>
+      <w:pPr>
+        <w:tabs>
+          <w:tab w:val="num" w:pos="2160"/>
+        </w:tabs>
+        <w:ind w:left="2160" w:hanging="360"/>
+      </w:pPr>
+    </w:lvl>
+    <w:lvl w:ilvl="3" w:tentative="1">
+      <w:start w:val="1"/>
+      <w:numFmt w:val="decimal"/>
+      <w:lvlText w:val="%4."/>
+      <w:lvlJc w:val="left"/>
+      <w:pPr>
+        <w:tabs>
+          <w:tab w:val="num" w:pos="2880"/>
+        </w:tabs>
+        <w:ind w:left="2880" w:hanging="360"/>
+      </w:pPr>
+    </w:lvl>
+    <w:lvl w:ilvl="4" w:tentative="1">
+      <w:start w:val="1"/>
+      <w:numFmt w:val="decimal"/>
+      <w:lvlText w:val="%5."/>
+      <w:lvlJc w:val="left"/>
+      <w:pPr>
+        <w:tabs>
+          <w:tab w:val="num" w:pos="3600"/>
+        </w:tabs>
+        <w:ind w:left="3600" w:hanging="360"/>
+      </w:pPr>
+    </w:lvl>
+    <w:lvl w:ilvl="5" w:tentative="1">
+      <w:start w:val="1"/>
+      <w:numFmt w:val="decimal"/>
+      <w:lvlText w:val="%6."/>
+      <w:lvlJc w:val="left"/>
+      <w:pPr>
+        <w:tabs>
+          <w:tab w:val="num" w:pos="4320"/>
+        </w:tabs>
+        <w:ind w:left="4320" w:hanging="360"/>
+      </w:pPr>
+    </w:lvl>
+    <w:lvl w:ilvl="6" w:tentative="1">
+      <w:start w:val="1"/>
+      <w:numFmt w:val="decimal"/>
+      <w:lvlText w:val="%7."/>
+      <w:lvlJc w:val="left"/>
+      <w:pPr>
+        <w:tabs>
+          <w:tab w:val="num" w:pos="5040"/>
+        </w:tabs>
+        <w:ind w:left="5040" w:hanging="360"/>
+      </w:pPr>
+    </w:lvl>
+    <w:lvl w:ilvl="7" w:tentative="1">
+      <w:start w:val="1"/>
+      <w:numFmt w:val="decimal"/>
+      <w:lvlText w:val="%8."/>
+      <w:lvlJc w:val="left"/>
+      <w:pPr>
+        <w:tabs>
+          <w:tab w:val="num" w:pos="5760"/>
+        </w:tabs>
+        <w:ind w:left="5760" w:hanging="360"/>
+      </w:pPr>
+    </w:lvl>
+    <w:lvl w:ilvl="8" w:tentative="1">
+      <w:start w:val="1"/>
+      <w:numFmt w:val="decimal"/>
+      <w:lvlText w:val="%9."/>
+      <w:lvlJc w:val="left"/>
+      <w:pPr>
+        <w:tabs>
+          <w:tab w:val="num" w:pos="6480"/>
+        </w:tabs>
+        <w:ind w:left="6480" w:hanging="360"/>
+      </w:pPr>
+    </w:lvl>
+  </w:abstractNum>
+  <w:abstractNum w:abstractNumId="3" w15:restartNumberingAfterBreak="0">
+    <w:nsid w:val="61BC46BC"/>
+    <w:multiLevelType w:val="multilevel"/>
+    <w:tmpl w:val="DA4AF6D0"/>
+    <w:lvl w:ilvl="0">
+      <w:start w:val="1"/>
+      <w:numFmt w:val="decimal"/>
+      <w:lvlText w:val="%1."/>
+      <w:lvlJc w:val="left"/>
+      <w:pPr>
+        <w:tabs>
+          <w:tab w:val="num" w:pos="720"/>
+        </w:tabs>
+        <w:ind w:left="720" w:hanging="360"/>
+      </w:pPr>
+    </w:lvl>
+    <w:lvl w:ilvl="1">
+      <w:start w:val="1"/>
+      <w:numFmt w:val="bullet"/>
+      <w:lvlText w:val="o"/>
+      <w:lvlJc w:val="left"/>
+      <w:pPr>
+        <w:tabs>
+          <w:tab w:val="num" w:pos="1440"/>
+        </w:tabs>
+        <w:ind w:left="1440" w:hanging="360"/>
+      </w:pPr>
+      <w:rPr>
+        <w:rFonts w:ascii="Courier New" w:hAnsi="Courier New" w:hint="default"/>
+        <w:sz w:val="20"/>
+      </w:rPr>
+    </w:lvl>
+    <w:lvl w:ilvl="2" w:tentative="1">
+      <w:start w:val="1"/>
+      <w:numFmt w:val="decimal"/>
+      <w:lvlText w:val="%3."/>
+      <w:lvlJc w:val="left"/>
+      <w:pPr>
+        <w:tabs>
+          <w:tab w:val="num" w:pos="2160"/>
+        </w:tabs>
+        <w:ind w:left="2160" w:hanging="360"/>
+      </w:pPr>
+    </w:lvl>
+    <w:lvl w:ilvl="3" w:tentative="1">
+      <w:start w:val="1"/>
+      <w:numFmt w:val="decimal"/>
+      <w:lvlText w:val="%4."/>
+      <w:lvlJc w:val="left"/>
+      <w:pPr>
+        <w:tabs>
+          <w:tab w:val="num" w:pos="2880"/>
+        </w:tabs>
+        <w:ind w:left="2880" w:hanging="360"/>
+      </w:pPr>
+    </w:lvl>
+    <w:lvl w:ilvl="4" w:tentative="1">
+      <w:start w:val="1"/>
+      <w:numFmt w:val="decimal"/>
+      <w:lvlText w:val="%5."/>
+      <w:lvlJc w:val="left"/>
+      <w:pPr>
+        <w:tabs>
+          <w:tab w:val="num" w:pos="3600"/>
+        </w:tabs>
+        <w:ind w:left="3600" w:hanging="360"/>
+      </w:pPr>
+    </w:lvl>
+    <w:lvl w:ilvl="5" w:tentative="1">
+      <w:start w:val="1"/>
+      <w:numFmt w:val="decimal"/>
+      <w:lvlText w:val="%6."/>
+      <w:lvlJc w:val="left"/>
+      <w:pPr>
+        <w:tabs>
+          <w:tab w:val="num" w:pos="4320"/>
+        </w:tabs>
+        <w:ind w:left="4320" w:hanging="360"/>
+      </w:pPr>
+    </w:lvl>
+    <w:lvl w:ilvl="6" w:tentative="1">
+      <w:start w:val="1"/>
+      <w:numFmt w:val="decimal"/>
+      <w:lvlText w:val="%7."/>
+      <w:lvlJc w:val="left"/>
+      <w:pPr>
+        <w:tabs>
+          <w:tab w:val="num" w:pos="5040"/>
+        </w:tabs>
+        <w:ind w:left="5040" w:hanging="360"/>
+      </w:pPr>
+    </w:lvl>
+    <w:lvl w:ilvl="7" w:tentative="1">
+      <w:start w:val="1"/>
+      <w:numFmt w:val="decimal"/>
+      <w:lvlText w:val="%8."/>
+      <w:lvlJc w:val="left"/>
+      <w:pPr>
+        <w:tabs>
+          <w:tab w:val="num" w:pos="5760"/>
+        </w:tabs>
+        <w:ind w:left="5760" w:hanging="360"/>
+      </w:pPr>
+    </w:lvl>
+    <w:lvl w:ilvl="8" w:tentative="1">
+      <w:start w:val="1"/>
+      <w:numFmt w:val="decimal"/>
+      <w:lvlText w:val="%9."/>
+      <w:lvlJc w:val="left"/>
+      <w:pPr>
+        <w:tabs>
+          <w:tab w:val="num" w:pos="6480"/>
+        </w:tabs>
+        <w:ind w:left="6480" w:hanging="360"/>
+      </w:pPr>
+    </w:lvl>
+  </w:abstractNum>
+  <w:abstractNum w:abstractNumId="4" w15:restartNumberingAfterBreak="0">
     <w:nsid w:val="6269330D"/>
     <w:multiLevelType w:val="multilevel"/>
     <w:tmpl w:val="78385BB8"/>
@@ -1240,13 +2241,19 @@
     </w:lvl>
   </w:abstractNum>
   <w:num w:numId="1">
-    <w:abstractNumId w:val="2"/>
+    <w:abstractNumId w:val="4"/>
   </w:num>
   <w:num w:numId="2">
     <w:abstractNumId w:val="0"/>
   </w:num>
   <w:num w:numId="3">
     <w:abstractNumId w:val="1"/>
+  </w:num>
+  <w:num w:numId="4">
+    <w:abstractNumId w:val="2"/>
+  </w:num>
+  <w:num w:numId="5">
+    <w:abstractNumId w:val="3"/>
   </w:num>
 </w:numbering>
 </file>
@@ -1669,6 +2676,29 @@
       <w:lang w:eastAsia="en-GB"/>
     </w:rPr>
   </w:style>
+  <w:style w:type="paragraph" w:styleId="Heading3">
+    <w:name w:val="heading 3"/>
+    <w:basedOn w:val="Normal"/>
+    <w:next w:val="Normal"/>
+    <w:link w:val="Heading3Char"/>
+    <w:uiPriority w:val="9"/>
+    <w:semiHidden/>
+    <w:unhideWhenUsed/>
+    <w:qFormat/>
+    <w:rsid w:val="002C1063"/>
+    <w:pPr>
+      <w:keepNext/>
+      <w:keepLines/>
+      <w:spacing w:before="40" w:after="0"/>
+      <w:outlineLvl w:val="2"/>
+    </w:pPr>
+    <w:rPr>
+      <w:rFonts w:asciiTheme="majorHAnsi" w:eastAsiaTheme="majorEastAsia" w:hAnsiTheme="majorHAnsi" w:cstheme="majorBidi"/>
+      <w:color w:val="1F3763" w:themeColor="accent1" w:themeShade="7F"/>
+      <w:sz w:val="24"/>
+      <w:szCs w:val="24"/>
+    </w:rPr>
+  </w:style>
   <w:style w:type="character" w:default="1" w:styleId="DefaultParagraphFont">
     <w:name w:val="Default Paragraph Font"/>
     <w:uiPriority w:val="1"/>
@@ -1715,7 +2745,6 @@
     <w:name w:val="Normal (Web)"/>
     <w:basedOn w:val="Normal"/>
     <w:uiPriority w:val="99"/>
-    <w:semiHidden/>
     <w:unhideWhenUsed/>
     <w:rsid w:val="001A507A"/>
     <w:pPr>
@@ -1801,6 +2830,104 @@
       <w:sz w:val="20"/>
       <w:szCs w:val="20"/>
     </w:rPr>
+  </w:style>
+  <w:style w:type="character" w:customStyle="1" w:styleId="Heading3Char">
+    <w:name w:val="Heading 3 Char"/>
+    <w:basedOn w:val="DefaultParagraphFont"/>
+    <w:link w:val="Heading3"/>
+    <w:uiPriority w:val="9"/>
+    <w:semiHidden/>
+    <w:rsid w:val="002C1063"/>
+    <w:rPr>
+      <w:rFonts w:asciiTheme="majorHAnsi" w:eastAsiaTheme="majorEastAsia" w:hAnsiTheme="majorHAnsi" w:cstheme="majorBidi"/>
+      <w:color w:val="1F3763" w:themeColor="accent1" w:themeShade="7F"/>
+      <w:sz w:val="24"/>
+      <w:szCs w:val="24"/>
+    </w:rPr>
+  </w:style>
+  <w:style w:type="character" w:customStyle="1" w:styleId="mord">
+    <w:name w:val="mord"/>
+    <w:basedOn w:val="DefaultParagraphFont"/>
+    <w:rsid w:val="002C1063"/>
+  </w:style>
+  <w:style w:type="character" w:customStyle="1" w:styleId="mrel">
+    <w:name w:val="mrel"/>
+    <w:basedOn w:val="DefaultParagraphFont"/>
+    <w:rsid w:val="002C1063"/>
+  </w:style>
+  <w:style w:type="character" w:customStyle="1" w:styleId="delimsizing">
+    <w:name w:val="delimsizing"/>
+    <w:basedOn w:val="DefaultParagraphFont"/>
+    <w:rsid w:val="002C1063"/>
+  </w:style>
+  <w:style w:type="character" w:customStyle="1" w:styleId="mbin">
+    <w:name w:val="mbin"/>
+    <w:basedOn w:val="DefaultParagraphFont"/>
+    <w:rsid w:val="002C1063"/>
+  </w:style>
+  <w:style w:type="character" w:customStyle="1" w:styleId="vlist-s">
+    <w:name w:val="vlist-s"/>
+    <w:basedOn w:val="DefaultParagraphFont"/>
+    <w:rsid w:val="002C1063"/>
+  </w:style>
+  <w:style w:type="character" w:customStyle="1" w:styleId="katex-mathml">
+    <w:name w:val="katex-mathml"/>
+    <w:basedOn w:val="DefaultParagraphFont"/>
+    <w:rsid w:val="002C1063"/>
+  </w:style>
+  <w:style w:type="character" w:styleId="PlaceholderText">
+    <w:name w:val="Placeholder Text"/>
+    <w:basedOn w:val="DefaultParagraphFont"/>
+    <w:uiPriority w:val="99"/>
+    <w:semiHidden/>
+    <w:rsid w:val="002C1063"/>
+    <w:rPr>
+      <w:color w:val="808080"/>
+    </w:rPr>
+  </w:style>
+  <w:style w:type="paragraph" w:styleId="Header">
+    <w:name w:val="header"/>
+    <w:basedOn w:val="Normal"/>
+    <w:link w:val="HeaderChar"/>
+    <w:uiPriority w:val="99"/>
+    <w:unhideWhenUsed/>
+    <w:rsid w:val="002C1063"/>
+    <w:pPr>
+      <w:tabs>
+        <w:tab w:val="center" w:pos="4513"/>
+        <w:tab w:val="right" w:pos="9026"/>
+      </w:tabs>
+      <w:spacing w:after="0" w:line="240" w:lineRule="auto"/>
+    </w:pPr>
+  </w:style>
+  <w:style w:type="character" w:customStyle="1" w:styleId="HeaderChar">
+    <w:name w:val="Header Char"/>
+    <w:basedOn w:val="DefaultParagraphFont"/>
+    <w:link w:val="Header"/>
+    <w:uiPriority w:val="99"/>
+    <w:rsid w:val="002C1063"/>
+  </w:style>
+  <w:style w:type="paragraph" w:styleId="Footer">
+    <w:name w:val="footer"/>
+    <w:basedOn w:val="Normal"/>
+    <w:link w:val="FooterChar"/>
+    <w:uiPriority w:val="99"/>
+    <w:unhideWhenUsed/>
+    <w:rsid w:val="002C1063"/>
+    <w:pPr>
+      <w:tabs>
+        <w:tab w:val="center" w:pos="4513"/>
+        <w:tab w:val="right" w:pos="9026"/>
+      </w:tabs>
+      <w:spacing w:after="0" w:line="240" w:lineRule="auto"/>
+    </w:pPr>
+  </w:style>
+  <w:style w:type="character" w:customStyle="1" w:styleId="FooterChar">
+    <w:name w:val="Footer Char"/>
+    <w:basedOn w:val="DefaultParagraphFont"/>
+    <w:link w:val="Footer"/>
+    <w:uiPriority w:val="99"/>
+    <w:rsid w:val="002C1063"/>
   </w:style>
 </w:styles>
 </file>

</xml_diff>